<commit_message>
Update homework documentation files
</commit_message>
<xml_diff>
--- a/HW1/Homework1_Dekker.docx
+++ b/HW1/Homework1_Dekker.docx
@@ -1225,6 +1225,22 @@
       <w:r>
         <w:br/>
         <w:t>method (implicit vs. explicit) is preferable for this spring network and why.</w:t>
+      </w:r>
+    </w:p>
+    <w:p>
+      <w:pPr>
+        <w:pStyle w:val="BodyText"/>
+      </w:pPr>
+      <w:r>
+        <w:t xml:space="preserve">There was a separate explicit solver made to replace the implicit Newton-Raphson solver used in the main iteration look. Along with changing the solver, the time step and max time variables were </w:t>
+      </w:r>
+      <w:proofErr w:type="gramStart"/>
+      <w:r>
+        <w:t>adjusted</w:t>
+      </w:r>
+      <w:proofErr w:type="gramEnd"/>
+      <w:r>
+        <w:t xml:space="preserve"> the parameters of this question.</w:t>
       </w:r>
     </w:p>
     <w:p>

</xml_diff>